<commit_message>
Fix title page so that coloured border shows up in PDF
</commit_message>
<xml_diff>
--- a/Tutorial/Source/Quicken2012_Tutorial.docx
+++ b/Tutorial/Source/Quicken2012_Tutorial.docx
@@ -37,9 +37,9 @@
               <w:lang w:val="en-US" w:eastAsia="zh-TW"/>
             </w:rPr>
             <w:pict>
-              <v:group id="_x0000_s1078" style="position:absolute;left:0;text-align:left;margin-left:0;margin-top:0;width:612pt;height:11in;z-index:-251596800;mso-width-percent:1000;mso-height-percent:1000;mso-position-horizontal:center;mso-position-horizontal-relative:page;mso-position-vertical:center;mso-position-vertical-relative:page;mso-width-percent:1000;mso-height-percent:1000" coordsize="12240,15840" o:allowincell="f">
-                <v:rect id="_x0000_s1079" style="position:absolute;width:12240;height:15840;mso-width-percent:1000;mso-height-percent:1000;mso-position-horizontal:center;mso-position-horizontal-relative:page;mso-position-vertical:top;mso-position-vertical-relative:page;mso-width-percent:1000;mso-height-percent:1000" fillcolor="#de0010" stroked="f"/>
-                <v:rect id="_x0000_s1080" style="position:absolute;left:612;top:638;width:11016;height:14564;mso-width-percent:900;mso-height-percent:920;mso-position-horizontal:center;mso-position-horizontal-relative:page;mso-position-vertical:center;mso-position-vertical-relative:page;mso-width-percent:900;mso-height-percent:920" fillcolor="white [3212]" stroked="f"/>
+              <v:group id="_x0000_s1078" style="position:absolute;left:0;text-align:left;margin-left:0;margin-top:0;width:612pt;height:11in;z-index:-251632641;mso-width-percent:1000;mso-height-percent:1000;mso-position-horizontal:center;mso-position-horizontal-relative:page;mso-position-vertical:center;mso-position-vertical-relative:page;mso-width-percent:1000;mso-height-percent:1000" coordsize="12240,15840" o:allowincell="f">
+                <v:rect id="_x0000_s1079" style="position:absolute;width:12240;height:15840;mso-width-percent:1000;mso-height-percent:1000;mso-position-horizontal:center;mso-position-horizontal-relative:page;mso-position-vertical:top;mso-position-vertical-relative:page;mso-width-percent:1000;mso-height-percent:1000" filled="f" fillcolor="#de0010" strokecolor="#de0010" strokeweight="24pt"/>
+                <v:rect id="_x0000_s1080" style="position:absolute;left:612;top:638;width:11016;height:14564;mso-width-percent:900;mso-height-percent:920;mso-position-horizontal:center;mso-position-horizontal-relative:page;mso-position-vertical:center;mso-position-vertical-relative:page;mso-width-percent:900;mso-height-percent:920" filled="f" fillcolor="#de0010" stroked="f" strokecolor="#de0010" strokeweight="24pt"/>
                 <w10:wrap anchorx="page" anchory="page"/>
               </v:group>
             </w:pict>
@@ -109,9 +109,6 @@
                     </w:rPr>
                     <w:alias w:val="Author"/>
                     <w:id w:val="19000724"/>
-                    <w:placeholder>
-                      <w:docPart w:val="04CC2C7C4EE14FC1800EE1143F34EB8C"/>
-                    </w:placeholder>
                     <w:dataBinding w:prefixMappings="xmlns:ns0='http://schemas.openxmlformats.org/package/2006/metadata/core-properties' xmlns:ns1='http://purl.org/dc/elements/1.1/'" w:xpath="/ns0:coreProperties[1]/ns1:creator[1]" w:storeItemID="{6C3C8BC8-F283-45AE-878A-BAB7291924A1}"/>
                     <w:text/>
                   </w:sdtPr>
@@ -224,7 +221,7 @@
                         <w:sdt>
                           <w:sdtPr>
                             <w:alias w:val="Title"/>
-                            <w:id w:val="86636499"/>
+                            <w:id w:val="10203764"/>
                             <w:dataBinding w:prefixMappings="xmlns:ns0='http://schemas.openxmlformats.org/package/2006/metadata/core-properties' xmlns:ns1='http://purl.org/dc/elements/1.1/'" w:xpath="/ns0:coreProperties[1]/ns1:title[1]" w:storeItemID="{6C3C8BC8-F283-45AE-878A-BAB7291924A1}"/>
                             <w:text/>
                           </w:sdtPr>
@@ -15047,39 +15044,7 @@
 
 <file path=word/glossary/document.xml><?xml version="1.0" encoding="utf-8"?>
 <w:glossaryDocument xmlns:ve="http://schemas.openxmlformats.org/markup-compatibility/2006" xmlns:o="urn:schemas-microsoft-com:office:office" xmlns:r="http://schemas.openxmlformats.org/officeDocument/2006/relationships" xmlns:m="http://schemas.openxmlformats.org/officeDocument/2006/math" xmlns:v="urn:schemas-microsoft-com:vml" xmlns:wp="http://schemas.openxmlformats.org/drawingml/2006/wordprocessingDrawing" xmlns:w10="urn:schemas-microsoft-com:office:word" xmlns:w="http://schemas.openxmlformats.org/wordprocessingml/2006/main" xmlns:wne="http://schemas.microsoft.com/office/word/2006/wordml">
-  <w:docParts>
-    <w:docPart>
-      <w:docPartPr>
-        <w:name w:val="827AF1D5A49549A0AF4764ADF8AF8C6A"/>
-        <w:category>
-          <w:name w:val="General"/>
-          <w:gallery w:val="placeholder"/>
-        </w:category>
-        <w:types>
-          <w:type w:val="bbPlcHdr"/>
-        </w:types>
-        <w:behaviors>
-          <w:behavior w:val="content"/>
-        </w:behaviors>
-        <w:guid w:val="{E4D3A721-6285-4751-8595-D99D113EB08F}"/>
-      </w:docPartPr>
-      <w:docPartBody>
-        <w:p>
-          <w:pPr>
-            <w:pStyle w:val="827AF1D5A49549A0AF4764ADF8AF8C6A"/>
-          </w:pPr>
-          <w:r>
-            <w:rPr>
-              <w:color w:val="7F7F7F" w:themeColor="text1" w:themeTint="80"/>
-              <w:sz w:val="32"/>
-              <w:szCs w:val="32"/>
-            </w:rPr>
-            <w:t>[Type the document subtitle]</w:t>
-          </w:r>
-        </w:p>
-      </w:docPartBody>
-    </w:docPart>
-  </w:docParts>
+  <w:docParts/>
 </w:glossaryDocument>
 </file>
 
@@ -15131,8 +15096,9 @@
     <w:panose1 w:val="020B0604030504040204"/>
     <w:charset w:val="00"/>
     <w:family w:val="swiss"/>
+    <w:notTrueType/>
     <w:pitch w:val="variable"/>
-    <w:sig w:usb0="E1002EFF" w:usb1="C000605B" w:usb2="00000029" w:usb3="00000000" w:csb0="000101FF" w:csb1="00000000"/>
+    <w:sig w:usb0="00000003" w:usb1="00000000" w:usb2="00000000" w:usb3="00000000" w:csb0="00000001" w:csb1="00000000"/>
   </w:font>
   <w:font w:name="Consolas">
     <w:panose1 w:val="020B0609020204030204"/>
@@ -15155,6 +15121,7 @@
   <w:rsids>
     <w:rsidRoot w:val="00285DF2"/>
     <w:rsid w:val="00285DF2"/>
+    <w:rsid w:val="004F4C7E"/>
     <w:rsid w:val="006106EA"/>
     <w:rsid w:val="008D363C"/>
     <w:rsid w:val="00983DD7"/>
@@ -15736,7 +15703,7 @@
 </file>
 
 <file path=customXml/itemProps2.xml><?xml version="1.0" encoding="utf-8"?>
-<ds:datastoreItem xmlns:ds="http://schemas.openxmlformats.org/officeDocument/2006/customXml" ds:itemID="{AB1C0C2B-69C6-4B81-99C7-8D0A62D6452D}">
+<ds:datastoreItem xmlns:ds="http://schemas.openxmlformats.org/officeDocument/2006/customXml" ds:itemID="{1F7A05DD-4A58-437F-B151-5D7DD5AE5614}">
   <ds:schemaRefs>
     <ds:schemaRef ds:uri="http://schemas.openxmlformats.org/officeDocument/2006/bibliography"/>
   </ds:schemaRefs>

</xml_diff>